<commit_message>
Updated the sync module documentation to reflect the recent modifications.
</commit_message>
<xml_diff>
--- a/sync/doc/sync_signal.docx
+++ b/sync/doc/sync_signal.docx
@@ -191,32 +191,13 @@
         <w:rPr>
           <w:rFonts w:ascii="Consolas" w:hAnsi="Consolas"/>
         </w:rPr>
-        <w:t xml:space="preserve">    WIDTH=1,</w:t>
-      </w:r>
-    </w:p>
-    <w:p>
-      <w:pPr>
-        <w:rPr>
-          <w:rFonts w:ascii="Consolas" w:hAnsi="Consolas"/>
-        </w:rPr>
-      </w:pPr>
-      <w:r>
-        <w:rPr>
-          <w:rFonts w:ascii="Consolas" w:hAnsi="Consolas"/>
-        </w:rPr>
-        <w:t xml:space="preserve">    </w:t>
-      </w:r>
-      <w:r>
-        <w:rPr>
-          <w:rFonts w:ascii="Consolas" w:hAnsi="Consolas"/>
-        </w:rPr>
-        <w:t>DEPTH</w:t>
-      </w:r>
-      <w:r>
-        <w:rPr>
-          <w:rFonts w:ascii="Consolas" w:hAnsi="Consolas"/>
-        </w:rPr>
-        <w:t>=2)</w:t>
+        <w:t xml:space="preserve">    WIDTH=1</w:t>
+      </w:r>
+      <w:r>
+        <w:rPr>
+          <w:rFonts w:ascii="Consolas" w:hAnsi="Consolas"/>
+        </w:rPr>
+        <w:t>)</w:t>
       </w:r>
     </w:p>
     <w:p>
@@ -418,27 +399,10 @@
     </w:p>
     <w:p>
       <w:r>
-        <w:t xml:space="preserve">Parameter WIDTH is the width of the input and output signals. </w:t>
-      </w:r>
-      <w:r>
-        <w:t>Parameter DEPTH</w:t>
-      </w:r>
-      <w:r>
-        <w:t xml:space="preserve"> is the number of synchronizing registers in the pipeline. This number must be at least two, but can be as large as necessary to avoid </w:t>
-      </w:r>
-      <w:proofErr w:type="spellStart"/>
-      <w:r>
-        <w:t>metastability</w:t>
-      </w:r>
-      <w:proofErr w:type="spellEnd"/>
-      <w:r>
-        <w:t xml:space="preserve">. Note that it is up to the designer to choose the correct value of </w:t>
-      </w:r>
-      <w:r>
-        <w:t>DEPTH</w:t>
-      </w:r>
-      <w:r>
-        <w:t xml:space="preserve"> for the particular application.</w:t>
+        <w:t>Parameter WIDTH is the width o</w:t>
+      </w:r>
+      <w:r>
+        <w:t>f the input and output signals.</w:t>
       </w:r>
     </w:p>
     <w:p>
@@ -530,9 +494,9 @@
         </w:rPr>
         <w:drawing>
           <wp:inline distT="0" distB="0" distL="0" distR="0">
-            <wp:extent cx="5486400" cy="833120"/>
-            <wp:effectExtent l="25400" t="0" r="0" b="0"/>
-            <wp:docPr id="1" name="Picture 1" descr="::::::Desktop:Screen shot 2011-12-19 at 10.54.44 AM.png"/>
+            <wp:extent cx="5478145" cy="829945"/>
+            <wp:effectExtent l="25400" t="0" r="8255" b="0"/>
+            <wp:docPr id="2" name="Picture 1" descr="::::::Desktop:Screen shot 2011-12-19 at 1.06.56 PM.png"/>
             <wp:cNvGraphicFramePr>
               <a:graphicFrameLocks xmlns:a="http://schemas.openxmlformats.org/drawingml/2006/main" noChangeAspect="1"/>
             </wp:cNvGraphicFramePr>
@@ -540,7 +504,7 @@
               <a:graphicData uri="http://schemas.openxmlformats.org/drawingml/2006/picture">
                 <pic:pic xmlns:pic="http://schemas.openxmlformats.org/drawingml/2006/picture">
                   <pic:nvPicPr>
-                    <pic:cNvPr id="0" name="Picture 1" descr="::::::Desktop:Screen shot 2011-12-19 at 10.54.44 AM.png"/>
+                    <pic:cNvPr id="0" name="Picture 1" descr="::::::Desktop:Screen shot 2011-12-19 at 1.06.56 PM.png"/>
                     <pic:cNvPicPr>
                       <a:picLocks noChangeAspect="1" noChangeArrowheads="1"/>
                     </pic:cNvPicPr>
@@ -555,7 +519,7 @@
                   <pic:spPr bwMode="auto">
                     <a:xfrm>
                       <a:off x="0" y="0"/>
-                      <a:ext cx="5486400" cy="833120"/>
+                      <a:ext cx="5478145" cy="829945"/>
                     </a:xfrm>
                     <a:prstGeom prst="rect">
                       <a:avLst/>

</xml_diff>

<commit_message>
Based on feedback I decided that it might not be worth the slight reduction in latency by clocking one of the sync_signal registers on the negative clock edge. There are lots of little things that could go wrong and the benefit is very slight.
</commit_message>
<xml_diff>
--- a/sync/doc/sync_signal.docx
+++ b/sync/doc/sync_signal.docx
@@ -191,13 +191,7 @@
         <w:rPr>
           <w:rFonts w:ascii="Consolas" w:hAnsi="Consolas"/>
         </w:rPr>
-        <w:t xml:space="preserve">    WIDTH=1</w:t>
-      </w:r>
-      <w:r>
-        <w:rPr>
-          <w:rFonts w:ascii="Consolas" w:hAnsi="Consolas"/>
-        </w:rPr>
-        <w:t>)</w:t>
+        <w:t xml:space="preserve">    WIDTH=1)</w:t>
       </w:r>
     </w:p>
     <w:p>
@@ -399,10 +393,10 @@
     </w:p>
     <w:p>
       <w:r>
-        <w:t>Parameter WIDTH is the width o</w:t>
-      </w:r>
-      <w:r>
-        <w:t>f the input and output signals.</w:t>
+        <w:t>Parameter WIDTH is the width of the input and output signals</w:t>
+      </w:r>
+      <w:r>
+        <w:t>.</w:t>
       </w:r>
     </w:p>
     <w:p>
@@ -494,9 +488,9 @@
         </w:rPr>
         <w:drawing>
           <wp:inline distT="0" distB="0" distL="0" distR="0">
-            <wp:extent cx="5478145" cy="829945"/>
-            <wp:effectExtent l="25400" t="0" r="8255" b="0"/>
-            <wp:docPr id="2" name="Picture 1" descr="::::::Desktop:Screen shot 2011-12-19 at 1.06.56 PM.png"/>
+            <wp:extent cx="5486400" cy="833120"/>
+            <wp:effectExtent l="25400" t="0" r="0" b="0"/>
+            <wp:docPr id="1" name="Picture 1" descr="::::::Desktop:Screen shot 2011-12-19 at 10.54.44 AM.png"/>
             <wp:cNvGraphicFramePr>
               <a:graphicFrameLocks xmlns:a="http://schemas.openxmlformats.org/drawingml/2006/main" noChangeAspect="1"/>
             </wp:cNvGraphicFramePr>
@@ -504,7 +498,7 @@
               <a:graphicData uri="http://schemas.openxmlformats.org/drawingml/2006/picture">
                 <pic:pic xmlns:pic="http://schemas.openxmlformats.org/drawingml/2006/picture">
                   <pic:nvPicPr>
-                    <pic:cNvPr id="0" name="Picture 1" descr="::::::Desktop:Screen shot 2011-12-19 at 1.06.56 PM.png"/>
+                    <pic:cNvPr id="0" name="Picture 1" descr="::::::Desktop:Screen shot 2011-12-19 at 10.54.44 AM.png"/>
                     <pic:cNvPicPr>
                       <a:picLocks noChangeAspect="1" noChangeArrowheads="1"/>
                     </pic:cNvPicPr>
@@ -519,7 +513,7 @@
                   <pic:spPr bwMode="auto">
                     <a:xfrm>
                       <a:off x="0" y="0"/>
-                      <a:ext cx="5478145" cy="829945"/>
+                      <a:ext cx="5486400" cy="833120"/>
                     </a:xfrm>
                     <a:prstGeom prst="rect">
                       <a:avLst/>

</xml_diff>